<commit_message>
reduces the length of the introduction
</commit_message>
<xml_diff>
--- a/docs/manuscript-scientia-agricola.docx
+++ b/docs/manuscript-scientia-agricola.docx
@@ -362,7 +362,13 @@
         <w:t>(Panagos et al., 2017)</w:t>
       </w:r>
       <w:r>
-        <w:t xml:space="preserve">. Proof of this are the thousands of soil erosion monitoring plots distributed around the globe </w:t>
+        <w:t xml:space="preserve">. Proof of this are the </w:t>
+      </w:r>
+      <w:r>
+        <w:t>many</w:t>
+      </w:r>
+      <w:r>
+        <w:t xml:space="preserve"> soil erosion monitoring plots distributed around the globe </w:t>
       </w:r>
       <w:r>
         <w:rPr>
@@ -417,7 +423,13 @@
         <w:t>(Kinnell, 2016)</w:t>
       </w:r>
       <w:r>
-        <w:t xml:space="preserve">. A runoff sample should be as representative as possible of reality. This requires the collected runoff be perfectly homogenized. Such homogeneity is difficult to achieve when particles of different sizes are present in the sediment due to differential sedimentation </w:t>
+        <w:t>. A runoff sample should be as representative as possible of reality. This requires the collected runoff be perfectly homogenized. Such homogeneity is difficult to achieve when particles of different sizes</w:t>
+      </w:r>
+      <w:r>
+        <w:t xml:space="preserve"> and densities</w:t>
+      </w:r>
+      <w:r>
+        <w:t xml:space="preserve"> are present in the sediment </w:t>
       </w:r>
       <w:r>
         <w:rPr>
@@ -435,7 +447,7 @@
         <w:t>(Ciesiolka et al., 2006; Lang, 1992; Zöbisch et al., 1996)</w:t>
       </w:r>
       <w:r>
-        <w:t xml:space="preserve">. For this reason, more elaborate sampling methods that account for differential sedimentation were proposed </w:t>
+        <w:t xml:space="preserve">. For this reason, more elaborate sampling methods were proposed </w:t>
       </w:r>
       <w:r>
         <w:rPr>
@@ -444,7 +456,13 @@
         <w:t>(Todisco et al., 2012)</w:t>
       </w:r>
       <w:r>
-        <w:t xml:space="preserve">. But they still require the suspension to be homogenized beforehand. A reasonable alternative is to use sample splitters such as the cone and churn splitters, widely used for sampling water and suspensions with low concentration of total solids </w:t>
+        <w:t>. But they still require the suspension to be homogenized beforehand. A</w:t>
+      </w:r>
+      <w:r>
+        <w:t>n</w:t>
+      </w:r>
+      <w:r>
+        <w:t xml:space="preserve"> alternative is to use sample splitters such as the cone and churn splitters, widely used for sampling suspensions with low concentration of total solids </w:t>
       </w:r>
       <w:r>
         <w:rPr>
@@ -453,7 +471,13 @@
         <w:t>(Capel et al., 1995; Horowitz et al., 2001)</w:t>
       </w:r>
       <w:r>
-        <w:t>. Sample splitters have an architecture and/or mode of operation that allows producing samples with constitution very similar to the original suspension without human intervention.</w:t>
+        <w:t xml:space="preserve">. Sample splitters </w:t>
+      </w:r>
+      <w:r>
+        <w:t>produce</w:t>
+      </w:r>
+      <w:r>
+        <w:t xml:space="preserve"> samples with constitution very similar to the original suspension without human intervention.</w:t>
       </w:r>
     </w:p>
     <w:p>
@@ -463,80 +487,86 @@
         <w:divId w:val="8676231"/>
       </w:pPr>
       <w:r>
+        <w:t>Erosion monitoring studies in Brazil indicate that soil losses range from 0.1 to 136 Mg ha</w:t>
+      </w:r>
+      <w:r>
+        <w:rPr>
+          <w:vertAlign w:val="superscript"/>
+        </w:rPr>
+        <w:t>-1</w:t>
+      </w:r>
+      <w:r>
+        <w:t xml:space="preserve"> year</w:t>
+      </w:r>
+      <w:r>
+        <w:rPr>
+          <w:vertAlign w:val="superscript"/>
+        </w:rPr>
+        <w:t>-1</w:t>
+      </w:r>
+      <w:r>
+        <w:t xml:space="preserve"> </w:t>
+      </w:r>
+      <w:r>
+        <w:rPr>
+          <w:rStyle w:val="citation"/>
+        </w:rPr>
+        <w:t>(Anache et al., 2017)</w:t>
+      </w:r>
+      <w:r>
+        <w:t>. For sandy soil, soil losses can easily reach over 150 Mg ha</w:t>
+      </w:r>
+      <w:r>
+        <w:rPr>
+          <w:vertAlign w:val="superscript"/>
+        </w:rPr>
+        <w:t>-1</w:t>
+      </w:r>
+      <w:r>
+        <w:t xml:space="preserve"> year</w:t>
+      </w:r>
+      <w:r>
+        <w:rPr>
+          <w:vertAlign w:val="superscript"/>
+        </w:rPr>
+        <w:t>-1</w:t>
+      </w:r>
+      <w:r>
+        <w:t xml:space="preserve"> </w:t>
+      </w:r>
+      <w:r>
+        <w:rPr>
+          <w:rStyle w:val="citation"/>
+        </w:rPr>
+        <w:t>(Lanzanova et al., 2013)</w:t>
+      </w:r>
+      <w:r>
+        <w:t xml:space="preserve">. However, since a large part of the Brazilian estimates is </w:t>
+      </w:r>
+      <w:r>
         <w:lastRenderedPageBreak/>
-        <w:t>Erosion monitoring studies in Brazil indicate that, on average, soil losses range from 0.1 to 136 Mg ha</w:t>
-      </w:r>
-      <w:r>
-        <w:rPr>
-          <w:vertAlign w:val="superscript"/>
-        </w:rPr>
-        <w:t>-1</w:t>
-      </w:r>
-      <w:r>
-        <w:t xml:space="preserve"> year</w:t>
-      </w:r>
-      <w:r>
-        <w:rPr>
-          <w:vertAlign w:val="superscript"/>
-        </w:rPr>
-        <w:t>-1</w:t>
-      </w:r>
-      <w:r>
-        <w:t xml:space="preserve"> </w:t>
+        <w:t xml:space="preserve">based on the use of a manual </w:t>
+      </w:r>
+      <w:r>
+        <w:t xml:space="preserve">sampling </w:t>
+      </w:r>
+      <w:r>
+        <w:t xml:space="preserve">method </w:t>
       </w:r>
       <w:r>
         <w:rPr>
           <w:rStyle w:val="citation"/>
         </w:rPr>
-        <w:t>(Anache et al., 2017)</w:t>
-      </w:r>
-      <w:r>
-        <w:t>. For sandy soil, it is estimated that soil losses can easily reach over 150 Mg ha</w:t>
-      </w:r>
-      <w:r>
-        <w:rPr>
-          <w:vertAlign w:val="superscript"/>
-        </w:rPr>
-        <w:t>-1</w:t>
-      </w:r>
-      <w:r>
-        <w:t xml:space="preserve"> year</w:t>
-      </w:r>
-      <w:r>
-        <w:rPr>
-          <w:vertAlign w:val="superscript"/>
-        </w:rPr>
-        <w:t>-1</w:t>
-      </w:r>
-      <w:r>
-        <w:t xml:space="preserve"> </w:t>
-      </w:r>
-      <w:r>
-        <w:rPr>
-          <w:rStyle w:val="citation"/>
-        </w:rPr>
-        <w:t>(Lanzanova et al., 2013)</w:t>
-      </w:r>
-      <w:r>
-        <w:t xml:space="preserve">. However, since a large part of the Brazilian estimates is based on the use of a manual method to sample the collected runoff </w:t>
-      </w:r>
-      <w:r>
-        <w:rPr>
-          <w:rStyle w:val="citation"/>
-        </w:rPr>
         <w:t>(Amado et al., 2002; Cardoso et al., 2012; Corrêa et al., 2016; Eltz et al., 2001; Silva et al., 2005; Tengberg et al., 1997; Veiga and Wildner, 1993; Volk and Cogo, 2009)</w:t>
       </w:r>
       <w:r>
-        <w:t xml:space="preserve">, it is possible that soil losses are even greater. This is especially worrying in the case of areas with sandy texture soil, given the existing pressures to introduce these areas in the agricultural production chain </w:t>
-      </w:r>
-      <w:r>
-        <w:rPr>
-          <w:rStyle w:val="citation"/>
-        </w:rPr>
-        <w:t>(Donagemma et al., 2016)</w:t>
-      </w:r>
-      <w:r>
-        <w:t>.</w:t>
+        <w:t xml:space="preserve">, it is possible that soil losses are </w:t>
+      </w:r>
+      <w:r>
+        <w:t>even</w:t>
+      </w:r>
+      <w:r>
+        <w:t xml:space="preserve"> greater.</w:t>
       </w:r>
     </w:p>
     <w:p>
@@ -546,7 +576,7 @@
         <w:divId w:val="8676231"/>
       </w:pPr>
       <w:r>
-        <w:t>The objective of this study is twofold. First, to evaluate if the manual method of runoff sampling used in Brazil underestimates soil losses in areas with coarse texture soil and quantify the magnitude of this underestimate. Second, to develop and test a prototype sample splitter that can be used with suspensions with high concentration of total solids collected in erosion monitoring plots as an alternative for the manual sampling method.</w:t>
+        <w:t>The objective of this study is twofold. First, to evaluate if the manual method of runoff sampling used in Brazil underestimates soil losses and quantify the magnitude of this underestimate. Second, to develop and test a prototype sample splitter that can be used with suspensions with high concentration of total solids collected in erosion monitoring plots.</w:t>
       </w:r>
     </w:p>
     <w:p>
@@ -596,11 +626,7 @@
         <w:divId w:val="1591233499"/>
       </w:pPr>
       <w:r>
-        <w:t xml:space="preserve">The two sample splitting methods – manual and splitter – were evaluated in a controlled laboratory experiment using suspensions, composed of distilled water and fine soil material, created to simulate runoff samples. The soil material was collected from the upper part (0–20 cm depth) of the A horizon of a soil profile derived from sedimentary rocks of the Santa Maria Formation. Located at -29°42’47.01“N and -53°42’43.36”E, the profile had no apparent anthropic use, and was classified as an Argissolo Vermelho-Amarelo Distrófico típico in the Brazilian classification and as a Rhodic Acrisol in the international classification. With an A-E-Bt-C horizon sequence, the clay content is very low in the topsoil and increases considerably with depth, with a direct effect on the soil bulk density and porosity. The low </w:t>
-      </w:r>
-      <w:r>
-        <w:lastRenderedPageBreak/>
-        <w:t xml:space="preserve">content of basic cations, phosphorus and organic matter reflect the small availability of plant nutrients in the soil parent material (Tables </w:t>
+        <w:t xml:space="preserve">The two sample splitting methods – manual and splitter – were evaluated in a controlled laboratory experiment using suspensions, composed of distilled water and fine soil material, created to simulate runoff samples. The soil material was collected from the upper part (0–20 cm depth) of the A horizon of a soil profile derived from sedimentary rocks of the Santa Maria Formation. Located at -29°42’47.01“N and -53°42’43.36”E, the profile had no apparent anthropic use, and was classified as an Argissolo Vermelho-Amarelo Distrófico típico in the Brazilian classification and as a Rhodic Acrisol in the international classification. With an A-E-Bt-C horizon sequence, the clay content is very low in the topsoil and increases considerably with depth, with a direct effect on the soil bulk density and porosity. The low content of basic cations, phosphorus and organic matter reflect the small availability of plant nutrients in the soil parent material (Tables </w:t>
       </w:r>
       <w:hyperlink w:anchor="tab:perfil-fisica" w:history="1">
         <w:r>
@@ -677,6 +703,7 @@
         <w:rPr>
           <w:b/>
         </w:rPr>
+        <w:lastRenderedPageBreak/>
         <w:t>(Table 1 near here)</w:t>
       </w:r>
     </w:p>
@@ -797,20 +824,20 @@
         <w:divId w:val="1047069289"/>
       </w:pPr>
       <w:r>
-        <w:t xml:space="preserve">The first experiment carried out aimed at assessing the efficiency of the manual method, that is, its ability to produce representative samples of the artificial suspensions (runoff). The samples were expected to have a concentration of total solids (sediment) approximately </w:t>
+        <w:t>The first experiment carried out aimed at assessing the efficiency of the manual method, that is, its ability to produce representative samples of the artificial suspensions (runoff). The samples were expected to have a concentration of total solids (sediment) approximately equivalent to that of the suspension from which they were obtained. Three concentrations of total solids were used: 2, 10 and 50 g L</w:t>
+      </w:r>
+      <w:r>
+        <w:rPr>
+          <w:vertAlign w:val="superscript"/>
+        </w:rPr>
+        <w:t>-1</w:t>
+      </w:r>
+      <w:r>
+        <w:t xml:space="preserve">. They were prepared by adding the necessary mass of fine soil material to 3 L of distilled water in 10 L plastic containers (buckets), that is, 6, 30, and 150 g, respectively. Five buckets (replicates) were prepared for each concentration. In each bucket, one person homogenized/stirred the suspension with one hand. After 10 seconds, without stopping the homogenization, another person collected a sample by immersing a 250 mL beaker into the suspension. The concentration of total solids in the </w:t>
       </w:r>
       <w:r>
         <w:lastRenderedPageBreak/>
-        <w:t>equivalent to that of the suspension from which they were obtained. Three concentrations of total solids were used: 2, 10 and 50 g L</w:t>
-      </w:r>
-      <w:r>
-        <w:rPr>
-          <w:vertAlign w:val="superscript"/>
-        </w:rPr>
-        <w:t>-1</w:t>
-      </w:r>
-      <w:r>
-        <w:t>. They were prepared by adding the necessary mass of fine soil material to 3 L of distilled water in 10 L plastic containers (buckets), that is, 6, 30, and 150 g, respectively. Five buckets (replicates) were prepared for each concentration. In each bucket, one person homogenized/stirred the suspension with one hand. After 10 seconds, without stopping the homogenization, another person collected a sample by immersing a 250 mL beaker into the suspension. The concentration of total solids in the samples of each suspension was determined as a function of the sample volume and the mass of total solids measured after oven drying at 105 °C until complete evaporation of the water.</w:t>
+        <w:t>samples of each suspension was determined as a function of the sample volume and the mass of total solids measured after oven drying at 105 °C until complete evaporation of the water.</w:t>
       </w:r>
     </w:p>
     <w:p>
@@ -1366,7 +1393,6 @@
         <w:divId w:val="1047069289"/>
       </w:pPr>
       <w:r>
-        <w:lastRenderedPageBreak/>
         <w:t xml:space="preserve">where </w:t>
       </w:r>
       <w:r>
@@ -1462,7 +1488,11 @@
         </w:r>
       </w:hyperlink>
       <w:r>
-        <w:t>). It is composed of a suspension reservoir, located on the upper part, which consists of a 300-mm long, 75-mm diameter PVC plastic pipe with a maximum net capacity of 1 L of suspension. The bottom of the reservoir consists of a PVC internal domed end cap. A 15-mm diameter hole was drilled on the center of the cap to connect a 300-mm long, 15-mm diameter PVC plastic pipe. The dome shaped end cap helps directing the reservoir suspension to the smaller diameter pipe connected to the lower end. The function of this smaller diameter pipe is to direct the suspension in a continuous and concentrated flow to the splitting device, a Y-connector placed at its lower end. All parts are glued to each other using PVC-specific adhesive material. Since the splitter has two outlets, A and B, it produces two samples of the suspension at each splitting operation. Finally, the PVC parts were fixated on a wooden platform, leveled with both horizontal and vertical planes. The investment made to build the splitter was about 40 US dollars.</w:t>
+        <w:t>). It is composed of a suspension reservoir, located on the upper part, which consists of a 300-mm long, 75-mm diameter PVC plastic pipe with a maximum net capacity of 1 L of suspension. The bottom of the reservoir consists of a PVC internal domed end cap. A 15-mm diameter hole was drilled on the center of the cap to connect a 300-mm long, 15-</w:t>
+      </w:r>
+      <w:r>
+        <w:lastRenderedPageBreak/>
+        <w:t>mm diameter PVC plastic pipe. The dome shaped end cap helps directing the reservoir suspension to the smaller diameter pipe connected to the lower end. The function of this smaller diameter pipe is to direct the suspension in a continuous and concentrated flow to the splitting device, a Y-connector placed at its lower end. All parts are glued to each other using PVC-specific adhesive material. Since the splitter has two outlets, A and B, it produces two samples of the suspension at each splitting operation. Finally, the PVC parts were fixated on a wooden platform, leveled with both horizontal and vertical planes. The investment made to build the splitter was about 40 US dollars.</w:t>
       </w:r>
     </w:p>
     <w:p>
@@ -1472,11 +1502,7 @@
         <w:divId w:val="29845268"/>
       </w:pPr>
       <w:r>
-        <w:t xml:space="preserve">The sample splitter method was submitted to three tests. The first test aimed at evaluating if the volume of the suspension affects the performance of the splitter, specifically, its capacity to produce pairs of samples with approximately equivalent volumes. Four volumes of distilled water were evaluate – 100, 300, 500, and 1000 mL – using five replicates. At each repetition, the total volume of distilled water was poured into the splitter’s reservoir at one time. The two resulting samples, A and B, were collected in beakers and their volume determined using calibrated graduated cylinders. The estimation error and its ratio to the true value (half of the total volume of distilled water), both defined above, were calculated for </w:t>
-      </w:r>
-      <w:r>
-        <w:lastRenderedPageBreak/>
-        <w:t xml:space="preserve">both samples. Estimation errors were submitted to the one sample, two-tailed </w:t>
+        <w:t xml:space="preserve">The sample splitter method was submitted to three tests. The first test aimed at evaluating if the volume of the suspension affects the performance of the splitter, specifically, its capacity to produce pairs of samples with approximately equivalent volumes. Four volumes of distilled water were evaluate – 100, 300, 500, and 1000 mL – using five replicates. At each repetition, the total volume of distilled water was poured into the splitter’s reservoir at one time. The two resulting samples, A and B, were collected in beakers and their volume determined using calibrated graduated cylinders. The estimation error and its ratio to the true value (half of the total volume of distilled water), both defined above, were calculated for both samples. Estimation errors were submitted to the one sample, two-tailed </w:t>
       </w:r>
       <w:r>
         <w:rPr>
@@ -1570,19 +1596,7 @@
                     <w:rPr>
                       <w:rFonts w:ascii="Cambria Math" w:hAnsi="Cambria Math"/>
                     </w:rPr>
-                    <m:t/>
-                  </m:r>
-                  <m:r>
-                    <w:rPr>
-                      <w:rFonts w:ascii="Cambria Math" w:hAnsi="Cambria Math"/>
-                    </w:rPr>
-                    <m:t>d</m:t>
-                  </m:r>
-                  <m:r>
-                    <w:rPr>
-                      <w:rFonts w:ascii="Cambria Math" w:hAnsi="Cambria Math"/>
-                    </w:rPr>
-                    <m:t>̅</m:t>
+                    <m:t>d̅</m:t>
                   </m:r>
                 </m:e>
                 <m:sub>
@@ -1735,7 +1749,11 @@
         <w:divId w:val="29845268"/>
       </w:pPr>
       <w:r>
-        <w:t xml:space="preserve">The second test to which the splitter method was submitted was the same applied to the manual method, that is, regarding its ability to produce a representative sample of a suspension. The same concentrations used to evaluate the manual method were employed, also with five replicates each. The artificial suspensions were prepared in 500-mL plastic containers. After vigorous shaking for 10 seconds, each suspension was poured into the splitter’s reservoir at one time and both samples, A and B, collected in 250-mL beakers. The splitter was washed with distilled water after each repetition. The concentration of total solids in the samples was determined as described for the manual method. The estimation errors were submitted to one and paired samples, two-tailed </w:t>
+        <w:t xml:space="preserve">The second test to which the splitter method was submitted was the same applied to the manual method, that is, regarding its ability to produce a representative sample of a suspension. The same concentrations used to evaluate the manual method were employed, </w:t>
+      </w:r>
+      <w:r>
+        <w:lastRenderedPageBreak/>
+        <w:t xml:space="preserve">also with five replicates each. The artificial suspensions were prepared in 500-mL plastic containers. After vigorous shaking for 10 seconds, each suspension was poured into the splitter’s reservoir at one time and both samples, A and B, collected in 250-mL beakers. The splitter was washed with distilled water after each repetition. The concentration of total solids in the samples was determined as described for the manual method. The estimation errors were submitted to one and paired samples, two-tailed </w:t>
       </w:r>
       <w:r>
         <w:rPr>
@@ -1820,7 +1838,6 @@
           <w:sz w:val="24"/>
           <w:szCs w:val="24"/>
         </w:rPr>
-        <w:lastRenderedPageBreak/>
         <w:t>Manual sampling method</w:t>
       </w:r>
     </w:p>
@@ -1879,6 +1896,7 @@
         <w:rPr>
           <w:b/>
         </w:rPr>
+        <w:lastRenderedPageBreak/>
         <w:t>(Table 3 near here)</w:t>
       </w:r>
     </w:p>
@@ -2004,11 +2022,7 @@
         </w:r>
       </w:hyperlink>
       <w:r>
-        <w:t xml:space="preserve">). Both outlets A and B produced </w:t>
-      </w:r>
-      <w:r>
-        <w:lastRenderedPageBreak/>
-        <w:t>samples with similar volumes. However, the splitting process seems to become less efficient as the volume of water decreased. The largest errors were observed when the volume of water was 100 mL, possibly due to the swirling effect of the water inside the 15-mm diameter PVC plastic pipe connected to the lower end of the reservoir. The function of this pipe is to direct the water in a continuous and concentrated flow to the splitting device (Y-connector). Apparently this objective was only attained when the volume of water was greater than 100 mL. Thus, it is reasonable to recommend that the sample splitter be used only with suspensions of volume greater than 250-300 mL.</w:t>
+        <w:t>). Both outlets A and B produced samples with similar volumes. However, the splitting process seems to become less efficient as the volume of water decreased. The largest errors were observed when the volume of water was 100 mL, possibly due to the swirling effect of the water inside the 15-mm diameter PVC plastic pipe connected to the lower end of the reservoir. The function of this pipe is to direct the water in a continuous and concentrated flow to the splitting device (Y-connector). Apparently this objective was only attained when the volume of water was greater than 100 mL. Thus, it is reasonable to recommend that the sample splitter be used only with suspensions of volume greater than 250-300 mL.</w:t>
       </w:r>
     </w:p>
     <w:p>
@@ -2027,7 +2041,11 @@
         <w:t>-1</w:t>
       </w:r>
       <w:r>
-        <w:t xml:space="preserve"> of total solids (Table </w:t>
+        <w:t xml:space="preserve"> of total solids </w:t>
+      </w:r>
+      <w:r>
+        <w:lastRenderedPageBreak/>
+        <w:t xml:space="preserve">(Table </w:t>
       </w:r>
       <w:hyperlink w:anchor="tab:fracionador-solidos" w:history="1">
         <w:r>
@@ -2081,11 +2099,7 @@
         <w:t>-1</w:t>
       </w:r>
       <w:r>
-        <w:t xml:space="preserve">, for which the estimation error was deemed too large. For all the five replicates, on average, </w:t>
-      </w:r>
-      <w:r>
-        <w:lastRenderedPageBreak/>
-        <w:t>the sand content was underestimated by about 50%. We note, however, that this underestimation was not due to the sample splitting process itself. It resulted from the issue reported above, that is, particles of larger diameter tend to remain inside the container where the suspension was stored. This loss of larger particles results in the underestimation of the sand content.</w:t>
+        <w:t>, for which the estimation error was deemed too large. For all the five replicates, on average, the sand content was underestimated by about 50%. We note, however, that this underestimation was not due to the sample splitting process itself. It resulted from the issue reported above, that is, particles of larger diameter tend to remain inside the container where the suspension was stored. This loss of larger particles results in the underestimation of the sand content.</w:t>
       </w:r>
     </w:p>
     <w:p>
@@ -2126,7 +2140,11 @@
         <w:t>-1</w:t>
       </w:r>
       <w:r>
-        <w:t>), the percentage estimation error was lower, its significance decreasing as the concentration of total solids increased.</w:t>
+        <w:t xml:space="preserve">), </w:t>
+      </w:r>
+      <w:r>
+        <w:lastRenderedPageBreak/>
+        <w:t>the percentage estimation error was lower, its significance decreasing as the concentration of total solids increased.</w:t>
       </w:r>
     </w:p>
     <w:p>
@@ -2220,11 +2238,7 @@
         <w:divId w:val="354619700"/>
       </w:pPr>
       <w:r>
-        <w:t xml:space="preserve">The tests we performed showed that the manual runoff sampling method used in Brazil is unsuitable for the sampling of suspensions containing total solids with prevalence of coarse particles (sand). In addition to underestimating the concentration of total solids, there is a large variation in the estimated values. This means that the sampling method constitutes an important source of variation in the results of soil erosion monitoring studies. This variation adds to the uncertainty coming from other sources already described in the literature on the subject. Our recommendation is that our experiment be reproduced by other research groups, since the results may be affected by the person responsible for sampling the suspension. Also, </w:t>
-      </w:r>
-      <w:r>
-        <w:lastRenderedPageBreak/>
-        <w:t>we recommend that experiments using different types of soil material – in terms of particle size distribution – be carried out so that an equation can be computed to correct soil loss estimates.</w:t>
+        <w:t>The tests we performed showed that the manual runoff sampling method used in Brazil is unsuitable for the sampling of suspensions containing total solids with prevalence of coarse particles (sand). In addition to underestimating the concentration of total solids, there is a large variation in the estimated values. This means that the sampling method constitutes an important source of variation in the results of soil erosion monitoring studies. This variation adds to the uncertainty coming from other sources already described in the literature on the subject. Our recommendation is that our experiment be reproduced by other research groups, since the results may be affected by the person responsible for sampling the suspension. Also, we recommend that experiments using different types of soil material – in terms of particle size distribution – be carried out so that an equation can be computed to correct soil loss estimates.</w:t>
       </w:r>
     </w:p>
     <w:p>
@@ -2243,7 +2257,11 @@
         <w:t>-1</w:t>
       </w:r>
       <w:r>
-        <w:t>. Thus, if the problems that we identify in the manual sampling method are also found by other research groups, the prototype we developed is presented as a reasonable alternative. However, further assessments of the sample splitter should be performed using a wider range of concentrations of total solids and particle size distributions.</w:t>
+        <w:t xml:space="preserve">. Thus, if the problems that we identify in the manual sampling method are also found by other research groups, the prototype we developed is presented as a reasonable alternative. </w:t>
+      </w:r>
+      <w:r>
+        <w:lastRenderedPageBreak/>
+        <w:t>However, further assessments of the sample splitter should be performed using a wider range of concentrations of total solids and particle size distributions.</w:t>
       </w:r>
     </w:p>
     <w:p>
@@ -2416,7 +2434,6 @@
         <w:rPr>
           <w:lang w:val="pt-BR"/>
         </w:rPr>
-        <w:lastRenderedPageBreak/>
         <w:t xml:space="preserve">Cardoso, D.P.; Silva, M.L.N.; Carvalho, G.J. de; Freitas, D.A.F. de; Avanzi, J.C. 2012. </w:t>
       </w:r>
       <w:r>
@@ -2502,6 +2519,7 @@
         </w:rPr>
       </w:pPr>
       <w:r>
+        <w:lastRenderedPageBreak/>
         <w:t xml:space="preserve">Corrêa, E.A.; Moraes, I.C.; Pinto, S.D.A.F.; Lupinacci, C.M. 2016. Soil losses, soil loss ratio and cover management factor of sugarcane: a first approach. </w:t>
       </w:r>
       <w:r>
@@ -2622,7 +2640,6 @@
         <w:rPr>
           <w:lang w:val="pt-BR"/>
         </w:rPr>
-        <w:lastRenderedPageBreak/>
         <w:t xml:space="preserve">García-Ruiz, J.M.; Beguería, S.; Nadal-Romero, E.; González-Hidalgo, J.C.; Lana-Renault, N.; Sanjuán, Y. 2015. </w:t>
       </w:r>
       <w:r>
@@ -2737,6 +2754,7 @@
         <w:rPr>
           <w:lang w:val="pt-BR"/>
         </w:rPr>
+        <w:lastRenderedPageBreak/>
         <w:t xml:space="preserve">Lanzanova, M.E.; Eltz, F.L.F.; Silveira Nicoloso, R. da; Cassol, E.A.; Bertol, I.; Amado, T.J.C.; Girardello, V.C. 2013. </w:t>
       </w:r>
       <w:r>
@@ -2828,7 +2846,6 @@
         </w:rPr>
       </w:pPr>
       <w:r>
-        <w:lastRenderedPageBreak/>
         <w:t xml:space="preserve">Poesen, J. 2018. Soil erosion in the Anthropocene: Research needs. </w:t>
       </w:r>
       <w:r>
@@ -2927,6 +2944,7 @@
         <w:divId w:val="354619700"/>
       </w:pPr>
       <w:r>
+        <w:lastRenderedPageBreak/>
         <w:t>Todisco, F.; Vergni, L.; Mannocchi, F.; Bomba, C. 2012. Calibration of the soil loss measurement method at the Masse experimental station. Catena 91: 4–9. doi:</w:t>
       </w:r>
       <w:hyperlink r:id="rId27" w:history="1">
@@ -3083,6 +3101,7 @@
           <w:noProof/>
           <w:sz w:val="22"/>
           <w:szCs w:val="22"/>
+          <w:lang w:val="en-US" w:eastAsia="en-US"/>
         </w:rPr>
         <w:drawing>
           <wp:inline distT="0" distB="0" distL="0" distR="0">
@@ -3163,6 +3182,7 @@
           <w:noProof/>
           <w:sz w:val="22"/>
           <w:szCs w:val="22"/>
+          <w:lang w:val="en-US" w:eastAsia="en-US"/>
         </w:rPr>
         <w:lastRenderedPageBreak/>
         <w:drawing>

</xml_diff>